<commit_message>
Added my part to report. Modified MainView such that connection data is asked again if connection fails
</commit_message>
<xml_diff>
--- a/documentation/report.docx
+++ b/documentation/report.docx
@@ -4,7 +4,7 @@
   <w:body>
     <w:p>
       <w:pPr>
-        <w:pStyle w:val="Title"/>
+        <w:pStyle w:val="Titel"/>
         <w:rPr>
           <w:lang w:val="it-IT"/>
         </w:rPr>
@@ -125,7 +125,7 @@
         <w:rPr>
           <w:lang w:val="it-IT"/>
         </w:rPr>
-        <w:t xml:space="preserve"> Michael Von Troyeur, </w:t>
+        <w:t xml:space="preserve"> Michael Von Troyer, </w:t>
       </w:r>
       <w:r>
         <w:rPr>
@@ -170,7 +170,7 @@
     </w:p>
     <w:p>
       <w:pPr>
-        <w:pStyle w:val="BodyText"/>
+        <w:pStyle w:val="Textkrper"/>
         <w:rPr>
           <w:rFonts w:ascii="Courier New"/>
           <w:sz w:val="28"/>
@@ -180,7 +180,7 @@
     </w:p>
     <w:p>
       <w:pPr>
-        <w:pStyle w:val="ListParagraph"/>
+        <w:pStyle w:val="Listenabsatz"/>
         <w:numPr>
           <w:ilvl w:val="0"/>
           <w:numId w:val="3"/>
@@ -210,7 +210,7 @@
     </w:p>
     <w:p>
       <w:pPr>
-        <w:pStyle w:val="BodyText"/>
+        <w:pStyle w:val="Textkrper"/>
         <w:spacing w:before="72" w:line="249" w:lineRule="auto"/>
         <w:ind w:right="148"/>
         <w:rPr>
@@ -228,7 +228,7 @@
     </w:p>
     <w:p>
       <w:pPr>
-        <w:pStyle w:val="ListParagraph"/>
+        <w:pStyle w:val="Listenabsatz"/>
         <w:numPr>
           <w:ilvl w:val="1"/>
           <w:numId w:val="6"/>
@@ -499,7 +499,7 @@
     </w:p>
     <w:p>
       <w:pPr>
-        <w:pStyle w:val="BodyText"/>
+        <w:pStyle w:val="Textkrper"/>
         <w:spacing w:before="72" w:line="249" w:lineRule="auto"/>
         <w:ind w:right="148"/>
         <w:rPr>
@@ -515,7 +515,7 @@
     </w:p>
     <w:p>
       <w:pPr>
-        <w:pStyle w:val="BodyText"/>
+        <w:pStyle w:val="Textkrper"/>
         <w:spacing w:before="72" w:line="249" w:lineRule="auto"/>
         <w:ind w:right="148"/>
         <w:rPr>
@@ -543,7 +543,7 @@
     </w:p>
     <w:p>
       <w:pPr>
-        <w:pStyle w:val="BodyText"/>
+        <w:pStyle w:val="Textkrper"/>
         <w:spacing w:before="72" w:line="249" w:lineRule="auto"/>
         <w:ind w:right="148"/>
         <w:rPr>
@@ -554,25 +554,37 @@
         <w:rPr>
           <w:lang w:val="it-IT"/>
         </w:rPr>
-        <w:t xml:space="preserve">Il programma del client si occupa con la classe TCPClient di avviare la GUI gestita da GUIRunner. Essa definisce le caratteristiche principali dell’interfaccia utente da un punto di vista funzionale, andando poi ad avviare la MainView che sarà la prima vera finestra che apparirà all’utente. MainView appena prende il controllo dell’esecuzione, chiede all’utente tramite dei Dialogs con quale nome si voglia connettere, a quale IP e a quale porta. Ciò gli permette di istanziare una ClientConnection (class dedicata a mantenere tutte le informazioni della connessione dell’utente tra cui anche il suo socket) per poi riprendere il flow di esecuzione e creare in maniera definita l’interfaccia utente che verrà usata durante la chat. Ciò viene fatto istanziando all’interno della finestra la ChatCanvas (che gestisce graficamente l’update dei messaggi in arrivo) e l’InputUser che invece gestisce graficamente e funzionalmente l’invio di messaggi da parte dell’utente al server. </w:t>
-      </w:r>
-      <w:r>
-        <w:rPr>
-          <w:lang w:val="it-IT"/>
-        </w:rPr>
-        <w:t xml:space="preserve">Siccome il flow di esecuzione è mantenuto dalla classe InputUser per l’invio di messaggi, ChatCanvas farà riferimento a un thread parallelo di tipo grafico, chiamato MessageInboxTask. Esso assume una struttura leggermente diversa dal solito Thread, perché appunto in grado di modificare </w:t>
+        <w:t xml:space="preserve">Il programma del client si occupa con la classe TCPClient di avviare la GUI gestita da GUIRunner. Essa definisce le caratteristiche principali dell’interfaccia utente da un punto di vista funzionale, andando poi ad avviare la MainView che sarà la prima vera finestra che apparirà all’utente. MainView appena prende il controllo dell’esecuzione, chiede all’utente tramite dei Dialogs con quale nome si voglia connettere, a quale IP e a quale porta. Ciò gli permette di istanziare una ClientConnection (class dedicata a mantenere tutte le informazioni della connessione dell’utente tra cui anche il suo socket) per poi riprendere il flow di esecuzione e creare in maniera definita l’interfaccia utente che verrà usata durante la chat. </w:t>
+      </w:r>
+      <w:r>
+        <w:rPr>
+          <w:lang w:val="it-IT"/>
+        </w:rPr>
+        <w:t>Questo</w:t>
+      </w:r>
+      <w:r>
+        <w:rPr>
+          <w:lang w:val="it-IT"/>
+        </w:rPr>
+        <w:t xml:space="preserve"> viene fatto istanziando all’interno della finestra la ChatCanvas (che gestisce graficamente l’update dei messaggi in arrivo) e l’InputUser che invece gestisce graficamente e funzionalmente l’invio di messaggi da parte dell’utente al server. </w:t>
+      </w:r>
+      <w:r>
+        <w:rPr>
+          <w:lang w:val="it-IT"/>
+        </w:rPr>
+        <w:t xml:space="preserve">Siccome il flow di esecuzione è mantenuto dalla classe InputUser per l’invio di messaggi, ChatCanvas farà riferimento a un thread parallelo di tipo grafico, chiamato MessageInboxTask. Esso assume una struttura leggermente diversa dal solito Thread, perché appunto in grado di </w:t>
       </w:r>
       <w:r>
         <w:rPr>
           <w:lang w:val="it-IT"/>
         </w:rPr>
         <w:lastRenderedPageBreak/>
-        <w:t>componenti grafiche durante l’esecuzione, cosa non possibile tramite i normali thread. Si metterà quindi in ascolto di messaggi e eseguirà l’update grafico non appena saranno ricevuti.</w:t>
-      </w:r>
-    </w:p>
-    <w:p>
-      <w:pPr>
-        <w:pStyle w:val="BodyText"/>
+        <w:t>modificare componenti grafiche durante l’esecuzione, cosa non possibile tramite i normali thread. Si metterà quindi in ascolto di messaggi e eseguirà l’update grafico non appena saranno ricevuti.</w:t>
+      </w:r>
+    </w:p>
+    <w:p>
+      <w:pPr>
+        <w:pStyle w:val="Textkrper"/>
         <w:spacing w:before="72" w:line="249" w:lineRule="auto"/>
         <w:ind w:right="148"/>
         <w:rPr>
@@ -582,7 +594,7 @@
     </w:p>
     <w:p>
       <w:pPr>
-        <w:pStyle w:val="BodyText"/>
+        <w:pStyle w:val="Textkrper"/>
         <w:spacing w:before="72" w:line="249" w:lineRule="auto"/>
         <w:ind w:right="148"/>
         <w:rPr>
@@ -598,7 +610,7 @@
     </w:p>
     <w:p>
       <w:pPr>
-        <w:pStyle w:val="BodyText"/>
+        <w:pStyle w:val="Textkrper"/>
         <w:spacing w:before="72" w:line="249" w:lineRule="auto"/>
         <w:ind w:right="148"/>
         <w:rPr>
@@ -608,7 +620,7 @@
     </w:p>
     <w:p>
       <w:pPr>
-        <w:pStyle w:val="BodyText"/>
+        <w:pStyle w:val="Textkrper"/>
         <w:spacing w:before="72" w:line="249" w:lineRule="auto"/>
         <w:ind w:right="148"/>
         <w:jc w:val="center"/>
@@ -673,7 +685,7 @@
     </w:p>
     <w:p>
       <w:pPr>
-        <w:pStyle w:val="BodyText"/>
+        <w:pStyle w:val="Textkrper"/>
         <w:spacing w:before="72" w:line="249" w:lineRule="auto"/>
         <w:ind w:left="112" w:right="148" w:firstLine="205"/>
         <w:rPr>
@@ -683,7 +695,7 @@
     </w:p>
     <w:p>
       <w:pPr>
-        <w:pStyle w:val="ListParagraph"/>
+        <w:pStyle w:val="Listenabsatz"/>
         <w:numPr>
           <w:ilvl w:val="0"/>
           <w:numId w:val="9"/>
@@ -707,7 +719,610 @@
     </w:p>
     <w:p>
       <w:pPr>
-        <w:pStyle w:val="ListParagraph"/>
+        <w:spacing w:before="134"/>
+        <w:rPr>
+          <w:lang w:val="it-IT"/>
+        </w:rPr>
+      </w:pPr>
+      <w:r>
+        <w:rPr>
+          <w:lang w:val="it-IT"/>
+        </w:rPr>
+        <w:t xml:space="preserve">Per </w:t>
+      </w:r>
+      <w:r>
+        <w:rPr>
+          <w:lang w:val="it-IT"/>
+        </w:rPr>
+        <w:t>rendere</w:t>
+      </w:r>
+      <w:r>
+        <w:rPr>
+          <w:lang w:val="it-IT"/>
+        </w:rPr>
+        <w:t xml:space="preserve"> possibile un’interazione tra server e chat client, </w:t>
+      </w:r>
+      <w:r>
+        <w:rPr>
+          <w:lang w:val="it-IT"/>
+        </w:rPr>
+        <w:t>l’applicazione server</w:t>
+      </w:r>
+      <w:r>
+        <w:rPr>
+          <w:lang w:val="it-IT"/>
+        </w:rPr>
+        <w:t xml:space="preserve"> deve essere </w:t>
+      </w:r>
+      <w:r>
+        <w:rPr>
+          <w:lang w:val="it-IT"/>
+        </w:rPr>
+        <w:t>avviato</w:t>
+      </w:r>
+      <w:r>
+        <w:rPr>
+          <w:lang w:val="it-IT"/>
+        </w:rPr>
+        <w:t xml:space="preserve"> prima che il client si connetti. Il port sul quale il server ascolta è </w:t>
+      </w:r>
+      <w:r>
+        <w:rPr>
+          <w:lang w:val="it-IT"/>
+        </w:rPr>
+        <w:t>impostato in modo statico</w:t>
+      </w:r>
+      <w:r>
+        <w:rPr>
+          <w:lang w:val="it-IT"/>
+        </w:rPr>
+        <w:t xml:space="preserve"> col valore 7896. </w:t>
+      </w:r>
+      <w:r>
+        <w:rPr>
+          <w:lang w:val="it-IT"/>
+        </w:rPr>
+        <w:t>Quando un utente lancia l’applicazione client</w:t>
+      </w:r>
+      <w:r>
+        <w:rPr>
+          <w:lang w:val="it-IT"/>
+        </w:rPr>
+        <w:t>,</w:t>
+      </w:r>
+      <w:r>
+        <w:rPr>
+          <w:lang w:val="it-IT"/>
+        </w:rPr>
+        <w:t xml:space="preserve"> viene chiesto </w:t>
+      </w:r>
+      <w:r>
+        <w:rPr>
+          <w:lang w:val="it-IT"/>
+        </w:rPr>
+        <w:t xml:space="preserve">sia </w:t>
+      </w:r>
+      <w:r>
+        <w:rPr>
+          <w:lang w:val="it-IT"/>
+        </w:rPr>
+        <w:t xml:space="preserve">l’IP </w:t>
+      </w:r>
+      <w:r>
+        <w:rPr>
+          <w:lang w:val="it-IT"/>
+        </w:rPr>
+        <w:t>che la</w:t>
+      </w:r>
+      <w:r>
+        <w:rPr>
+          <w:lang w:val="it-IT"/>
+        </w:rPr>
+        <w:t xml:space="preserve"> porta del server</w:t>
+      </w:r>
+      <w:r>
+        <w:rPr>
+          <w:lang w:val="it-IT"/>
+        </w:rPr>
+        <w:t xml:space="preserve"> (</w:t>
+      </w:r>
+      <w:r>
+        <w:rPr>
+          <w:lang w:val="it-IT"/>
+        </w:rPr>
+        <w:t xml:space="preserve">anche se la porta </w:t>
+      </w:r>
+      <w:r>
+        <w:rPr>
+          <w:lang w:val="it-IT"/>
+        </w:rPr>
+        <w:t>non cambierà ameno che il codice non venga ritoccato</w:t>
+      </w:r>
+      <w:r>
+        <w:rPr>
+          <w:lang w:val="it-IT"/>
+        </w:rPr>
+        <w:t>)</w:t>
+      </w:r>
+      <w:r>
+        <w:rPr>
+          <w:lang w:val="it-IT"/>
+        </w:rPr>
+        <w:t xml:space="preserve">. </w:t>
+      </w:r>
+      <w:r>
+        <w:rPr>
+          <w:lang w:val="it-IT"/>
+        </w:rPr>
+        <w:t xml:space="preserve">Solo adesso l’applicazione client cerca di creare il socket per collegarsi al server. </w:t>
+      </w:r>
+      <w:r>
+        <w:rPr>
+          <w:lang w:val="it-IT"/>
+        </w:rPr>
+        <w:t xml:space="preserve">Se fallisce chiede di nuovo IP e porta. </w:t>
+      </w:r>
+    </w:p>
+    <w:p>
+      <w:pPr>
+        <w:spacing w:before="134"/>
+        <w:rPr>
+          <w:lang w:val="it-IT"/>
+        </w:rPr>
+      </w:pPr>
+      <w:r>
+        <w:rPr>
+          <w:lang w:val="it-IT"/>
+        </w:rPr>
+        <w:t xml:space="preserve">Come descritto sopra il server ascolta </w:t>
+      </w:r>
+      <w:r>
+        <w:rPr>
+          <w:lang w:val="it-IT"/>
+        </w:rPr>
+        <w:t>in continuazione</w:t>
+      </w:r>
+      <w:r>
+        <w:rPr>
+          <w:lang w:val="it-IT"/>
+        </w:rPr>
+        <w:t xml:space="preserve"> </w:t>
+      </w:r>
+      <w:r>
+        <w:rPr>
+          <w:lang w:val="it-IT"/>
+        </w:rPr>
+        <w:t xml:space="preserve">sulla porta 7896 </w:t>
+      </w:r>
+      <w:r>
+        <w:rPr>
+          <w:lang w:val="it-IT"/>
+        </w:rPr>
+        <w:t xml:space="preserve">e </w:t>
+      </w:r>
+      <w:r>
+        <w:rPr>
+          <w:lang w:val="it-IT"/>
+        </w:rPr>
+        <w:t xml:space="preserve">quando un client </w:t>
+      </w:r>
+      <w:r>
+        <w:rPr>
+          <w:lang w:val="it-IT"/>
+        </w:rPr>
+        <w:t xml:space="preserve">si connette, </w:t>
+      </w:r>
+      <w:r>
+        <w:rPr>
+          <w:lang w:val="it-IT"/>
+        </w:rPr>
+        <w:t xml:space="preserve">trasferisce la gestione </w:t>
+      </w:r>
+      <w:r>
+        <w:rPr>
+          <w:lang w:val="it-IT"/>
+        </w:rPr>
+        <w:t>della</w:t>
+      </w:r>
+      <w:r>
+        <w:rPr>
+          <w:lang w:val="it-IT"/>
+        </w:rPr>
+        <w:t xml:space="preserve"> nuov</w:t>
+      </w:r>
+      <w:r>
+        <w:rPr>
+          <w:lang w:val="it-IT"/>
+        </w:rPr>
+        <w:t>a</w:t>
+      </w:r>
+      <w:r>
+        <w:rPr>
+          <w:lang w:val="it-IT"/>
+        </w:rPr>
+        <w:t xml:space="preserve"> connession</w:t>
+      </w:r>
+      <w:r>
+        <w:rPr>
+          <w:lang w:val="it-IT"/>
+        </w:rPr>
+        <w:t>e</w:t>
+      </w:r>
+      <w:r>
+        <w:rPr>
+          <w:lang w:val="it-IT"/>
+        </w:rPr>
+        <w:t xml:space="preserve"> a</w:t>
+      </w:r>
+      <w:r>
+        <w:rPr>
+          <w:lang w:val="it-IT"/>
+        </w:rPr>
+        <w:t xml:space="preserve">d un </w:t>
+      </w:r>
+      <w:r>
+        <w:rPr>
+          <w:lang w:val="it-IT"/>
+        </w:rPr>
+        <w:t>thread separat</w:t>
+      </w:r>
+      <w:r>
+        <w:rPr>
+          <w:lang w:val="it-IT"/>
+        </w:rPr>
+        <w:t>o</w:t>
+      </w:r>
+      <w:r>
+        <w:rPr>
+          <w:lang w:val="it-IT"/>
+        </w:rPr>
+        <w:t xml:space="preserve">. </w:t>
+      </w:r>
+      <w:r>
+        <w:rPr>
+          <w:lang w:val="it-IT"/>
+        </w:rPr>
+        <w:t xml:space="preserve">Per tenere traccia delle connessioni il server salva una referenza al thread </w:t>
+      </w:r>
+      <w:r>
+        <w:rPr>
+          <w:lang w:val="it-IT"/>
+        </w:rPr>
+        <w:t>nella lista clientsConnected</w:t>
+      </w:r>
+      <w:r>
+        <w:rPr>
+          <w:lang w:val="it-IT"/>
+        </w:rPr>
+        <w:t xml:space="preserve">. </w:t>
+      </w:r>
+      <w:r>
+        <w:rPr>
+          <w:lang w:val="it-IT"/>
+        </w:rPr>
+        <w:t xml:space="preserve">La prima azione </w:t>
+      </w:r>
+      <w:r>
+        <w:rPr>
+          <w:lang w:val="it-IT"/>
+        </w:rPr>
+        <w:t xml:space="preserve">di </w:t>
+      </w:r>
+      <w:r>
+        <w:rPr>
+          <w:lang w:val="it-IT"/>
+        </w:rPr>
+        <w:t>un</w:t>
+      </w:r>
+      <w:r>
+        <w:rPr>
+          <w:lang w:val="it-IT"/>
+        </w:rPr>
+        <w:t xml:space="preserve"> </w:t>
+      </w:r>
+      <w:r>
+        <w:rPr>
+          <w:lang w:val="it-IT"/>
+        </w:rPr>
+        <w:t xml:space="preserve">thread </w:t>
+      </w:r>
+      <w:r>
+        <w:rPr>
+          <w:lang w:val="it-IT"/>
+        </w:rPr>
+        <w:t xml:space="preserve">Connection </w:t>
+      </w:r>
+      <w:r>
+        <w:rPr>
+          <w:lang w:val="it-IT"/>
+        </w:rPr>
+        <w:t xml:space="preserve">è di </w:t>
+      </w:r>
+      <w:r>
+        <w:rPr>
+          <w:lang w:val="it-IT"/>
+        </w:rPr>
+        <w:t>salvare</w:t>
+      </w:r>
+      <w:r>
+        <w:rPr>
+          <w:lang w:val="it-IT"/>
+        </w:rPr>
+        <w:t xml:space="preserve"> il nickname che viene automaticamente inviato dal client come primo messaggio</w:t>
+      </w:r>
+      <w:r>
+        <w:rPr>
+          <w:lang w:val="it-IT"/>
+        </w:rPr>
+        <w:t>. Il nickname è poi</w:t>
+      </w:r>
+      <w:r>
+        <w:rPr>
+          <w:lang w:val="it-IT"/>
+        </w:rPr>
+        <w:t xml:space="preserve"> accessibile tramite il metodo </w:t>
+      </w:r>
+      <w:r>
+        <w:rPr>
+          <w:lang w:val="it-IT"/>
+        </w:rPr>
+        <w:t>‘</w:t>
+      </w:r>
+      <w:r>
+        <w:rPr>
+          <w:lang w:val="it-IT"/>
+        </w:rPr>
+        <w:t>getClientName</w:t>
+      </w:r>
+      <w:r>
+        <w:rPr>
+          <w:lang w:val="it-IT"/>
+        </w:rPr>
+        <w:t>’</w:t>
+      </w:r>
+      <w:r>
+        <w:rPr>
+          <w:lang w:val="it-IT"/>
+        </w:rPr>
+        <w:t xml:space="preserve"> del</w:t>
+      </w:r>
+      <w:r>
+        <w:rPr>
+          <w:lang w:val="it-IT"/>
+        </w:rPr>
+        <w:t xml:space="preserve"> </w:t>
+      </w:r>
+      <w:r>
+        <w:rPr>
+          <w:lang w:val="it-IT"/>
+        </w:rPr>
+        <w:t>thread</w:t>
+      </w:r>
+      <w:r>
+        <w:rPr>
+          <w:lang w:val="it-IT"/>
+        </w:rPr>
+        <w:t xml:space="preserve"> </w:t>
+      </w:r>
+      <w:r>
+        <w:rPr>
+          <w:lang w:val="it-IT"/>
+        </w:rPr>
+        <w:t>Connection</w:t>
+      </w:r>
+      <w:r>
+        <w:rPr>
+          <w:lang w:val="it-IT"/>
+        </w:rPr>
+        <w:t xml:space="preserve">. </w:t>
+      </w:r>
+      <w:r>
+        <w:rPr>
+          <w:lang w:val="it-IT"/>
+        </w:rPr>
+        <w:t>In seguito,</w:t>
+      </w:r>
+      <w:r>
+        <w:rPr>
+          <w:lang w:val="it-IT"/>
+        </w:rPr>
+        <w:t xml:space="preserve"> il server </w:t>
+      </w:r>
+      <w:r>
+        <w:rPr>
+          <w:lang w:val="it-IT"/>
+        </w:rPr>
+        <w:t>manda</w:t>
+      </w:r>
+      <w:r>
+        <w:rPr>
+          <w:lang w:val="it-IT"/>
+        </w:rPr>
+        <w:t xml:space="preserve"> una notifica a tutti i clienti per </w:t>
+      </w:r>
+      <w:r>
+        <w:rPr>
+          <w:lang w:val="it-IT"/>
+        </w:rPr>
+        <w:t xml:space="preserve">avvertirli </w:t>
+      </w:r>
+      <w:r>
+        <w:rPr>
+          <w:lang w:val="it-IT"/>
+        </w:rPr>
+        <w:t xml:space="preserve">che un nuovo cliente si è connesso </w:t>
+      </w:r>
+      <w:r>
+        <w:rPr>
+          <w:lang w:val="it-IT"/>
+        </w:rPr>
+        <w:t>alla chat</w:t>
+      </w:r>
+      <w:r>
+        <w:rPr>
+          <w:lang w:val="it-IT"/>
+        </w:rPr>
+        <w:t xml:space="preserve">. Una limitazione dell’applicazione è che la scelta di nickname è completamente libera. Perciò non è garantito che i clienti siano identificabili dal loro nickname. </w:t>
+      </w:r>
+      <w:r>
+        <w:rPr>
+          <w:lang w:val="it-IT"/>
+        </w:rPr>
+        <w:t>Ciò nonostante,</w:t>
+      </w:r>
+      <w:r>
+        <w:rPr>
+          <w:lang w:val="it-IT"/>
+        </w:rPr>
+        <w:t xml:space="preserve"> </w:t>
+      </w:r>
+      <w:r>
+        <w:rPr>
+          <w:lang w:val="it-IT"/>
+        </w:rPr>
+        <w:t>il server riesce a distinguere clienti in base al loro indirizzo IP.</w:t>
+      </w:r>
+      <w:r>
+        <w:rPr>
+          <w:lang w:val="it-IT"/>
+        </w:rPr>
+        <w:t xml:space="preserve"> I messaggi provenienti dai clienti vengono trasmessi a tutti i clienti dal thread </w:t>
+      </w:r>
+      <w:r>
+        <w:rPr>
+          <w:lang w:val="it-IT"/>
+        </w:rPr>
+        <w:t xml:space="preserve">Connection </w:t>
+      </w:r>
+      <w:r>
+        <w:rPr>
+          <w:lang w:val="it-IT"/>
+        </w:rPr>
+        <w:t xml:space="preserve">rispettivo </w:t>
+      </w:r>
+      <w:r>
+        <w:rPr>
+          <w:lang w:val="it-IT"/>
+        </w:rPr>
+        <w:t>che gestisce la connessione.</w:t>
+      </w:r>
+      <w:r>
+        <w:rPr>
+          <w:lang w:val="it-IT"/>
+        </w:rPr>
+        <w:t xml:space="preserve"> Questo è possibile grazie alla lista di connessioni ‘clientsConnected’ all’interno della classe ‘TCPServer’.</w:t>
+      </w:r>
+      <w:r>
+        <w:rPr>
+          <w:lang w:val="it-IT"/>
+        </w:rPr>
+        <w:t xml:space="preserve"> Quando una finestra client viene chiusa o un user manda il messaggio “/quit”, un</w:t>
+      </w:r>
+      <w:r>
+        <w:rPr>
+          <w:lang w:val="it-IT"/>
+        </w:rPr>
+        <w:t>a</w:t>
+      </w:r>
+      <w:r>
+        <w:rPr>
+          <w:lang w:val="it-IT"/>
+        </w:rPr>
+        <w:t xml:space="preserve"> </w:t>
+      </w:r>
+      <w:r>
+        <w:rPr>
+          <w:lang w:val="it-IT"/>
+        </w:rPr>
+        <w:t>‘</w:t>
+      </w:r>
+      <w:r>
+        <w:rPr>
+          <w:lang w:val="it-IT"/>
+        </w:rPr>
+        <w:t>EOFException</w:t>
+      </w:r>
+      <w:r>
+        <w:rPr>
+          <w:lang w:val="it-IT"/>
+        </w:rPr>
+        <w:t>’</w:t>
+      </w:r>
+      <w:r>
+        <w:rPr>
+          <w:lang w:val="it-IT"/>
+        </w:rPr>
+        <w:t xml:space="preserve"> viene lanciata</w:t>
+      </w:r>
+      <w:r>
+        <w:rPr>
+          <w:lang w:val="it-IT"/>
+        </w:rPr>
+        <w:t xml:space="preserve">. </w:t>
+      </w:r>
+      <w:r>
+        <w:rPr>
+          <w:lang w:val="it-IT"/>
+        </w:rPr>
+        <w:t>Nel catch block dell’exception</w:t>
+      </w:r>
+      <w:r>
+        <w:rPr>
+          <w:lang w:val="it-IT"/>
+        </w:rPr>
+        <w:t xml:space="preserve"> il server </w:t>
+      </w:r>
+      <w:r>
+        <w:rPr>
+          <w:lang w:val="it-IT"/>
+        </w:rPr>
+        <w:t xml:space="preserve">rimuove la connessione dalla lista </w:t>
+      </w:r>
+      <w:r>
+        <w:rPr>
+          <w:lang w:val="it-IT"/>
+        </w:rPr>
+        <w:t>clientsConnected</w:t>
+      </w:r>
+      <w:r>
+        <w:rPr>
+          <w:lang w:val="it-IT"/>
+        </w:rPr>
+        <w:t xml:space="preserve"> e </w:t>
+      </w:r>
+      <w:r>
+        <w:rPr>
+          <w:lang w:val="it-IT"/>
+        </w:rPr>
+        <w:t>manda il messaggio “&lt;client name&gt;: Has left the chat” a tutti i client che sono ancora online</w:t>
+      </w:r>
+      <w:r>
+        <w:rPr>
+          <w:lang w:val="it-IT"/>
+        </w:rPr>
+        <w:t>.</w:t>
+      </w:r>
+      <w:r>
+        <w:rPr>
+          <w:lang w:val="it-IT"/>
+        </w:rPr>
+        <w:t xml:space="preserve"> Questo atto termina il rapporto tra il cliente che si è disconnesso e il server.</w:t>
+      </w:r>
+    </w:p>
+    <w:p>
+      <w:pPr>
+        <w:tabs>
+          <w:tab w:val="left" w:pos="5074"/>
+        </w:tabs>
+        <w:spacing w:before="134"/>
+        <w:rPr>
+          <w:lang w:val="it-IT"/>
+        </w:rPr>
+      </w:pPr>
+    </w:p>
+    <w:p>
+      <w:pPr>
+        <w:pStyle w:val="Listenabsatz"/>
         <w:numPr>
           <w:ilvl w:val="0"/>
           <w:numId w:val="9"/>
@@ -748,7 +1363,7 @@
     </w:p>
     <w:p>
       <w:pPr>
-        <w:pStyle w:val="ListParagraph"/>
+        <w:pStyle w:val="Listenabsatz"/>
         <w:numPr>
           <w:ilvl w:val="0"/>
           <w:numId w:val="9"/>
@@ -797,27 +1412,63 @@
         <w:rPr>
           <w:lang w:val="it-IT"/>
         </w:rPr>
-        <w:t>In questa applcazione l'uso del protocollo UDP è sconsigliato. Questo perchè con UDP c'è il rischio di perdere alcune informazioni e in una chat room perdere dati o parti di dati, come messaggi, potrebbe rendere l'applicazione inutilizzabile. Nel caso in cui la trasmissione fallisce, TCP proverà infatti ad inviare i dati ancora, cosa che UDP non prevede. Inoltre TCP garantisce che i dati arrivano in maniera ordinata, caratteristica necessaria per un messaggio di testo.</w:t>
-      </w:r>
-    </w:p>
-    <w:p>
-      <w:pPr>
-        <w:rPr>
-          <w:lang w:val="it-IT"/>
-        </w:rPr>
-      </w:pPr>
-    </w:p>
-    <w:p>
-      <w:pPr>
-        <w:rPr>
-          <w:lang w:val="it-IT"/>
-        </w:rPr>
-      </w:pPr>
-      <w:r>
-        <w:rPr>
-          <w:lang w:val="it-IT"/>
-        </w:rPr>
-        <w:t>Uno svantaggio di TCP è che è più lento a trasmettere i dati rispetto a UDP, visto che prevede l'handshaking e il congestion control. Ma comunque per la trasmissione di messaggi, ritardi sono abbastanza accetabili.</w:t>
+        <w:t>In questa appl</w:t>
+      </w:r>
+      <w:r>
+        <w:rPr>
+          <w:lang w:val="it-IT"/>
+        </w:rPr>
+        <w:t>i</w:t>
+      </w:r>
+      <w:r>
+        <w:rPr>
+          <w:lang w:val="it-IT"/>
+        </w:rPr>
+        <w:t xml:space="preserve">cazione l'uso del protocollo UDP è sconsigliato. Questo perchè con UDP c'è il rischio di perdere alcune informazioni e in una chat room perdere dati o parti di dati, come messaggi, potrebbe rendere l'applicazione inutilizzabile. Nel caso in cui la trasmissione fallisce, TCP proverà infatti ad inviare i dati ancora, cosa che UDP non prevede. </w:t>
+      </w:r>
+      <w:r>
+        <w:rPr>
+          <w:lang w:val="it-IT"/>
+        </w:rPr>
+        <w:t>Inoltre,</w:t>
+      </w:r>
+      <w:r>
+        <w:rPr>
+          <w:lang w:val="it-IT"/>
+        </w:rPr>
+        <w:t xml:space="preserve"> TCP garantisce che i dati arrivano in maniera ordinata, caratteristica necessaria per un messaggio di testo.</w:t>
+      </w:r>
+    </w:p>
+    <w:p>
+      <w:pPr>
+        <w:rPr>
+          <w:lang w:val="it-IT"/>
+        </w:rPr>
+      </w:pPr>
+    </w:p>
+    <w:p>
+      <w:pPr>
+        <w:rPr>
+          <w:lang w:val="it-IT"/>
+        </w:rPr>
+      </w:pPr>
+      <w:r>
+        <w:rPr>
+          <w:lang w:val="it-IT"/>
+        </w:rPr>
+        <w:t xml:space="preserve">Uno svantaggio di TCP è che è più lento a trasmettere i dati rispetto a UDP, visto che prevede l'handshaking e il congestion control. Ma comunque per la trasmissione di messaggi, ritardi sono abbastanza </w:t>
+      </w:r>
+      <w:r>
+        <w:rPr>
+          <w:lang w:val="it-IT"/>
+        </w:rPr>
+        <w:t>accettabili</w:t>
+      </w:r>
+      <w:r>
+        <w:rPr>
+          <w:lang w:val="it-IT"/>
+        </w:rPr>
+        <w:t>.</w:t>
       </w:r>
     </w:p>
     <w:p>
@@ -842,7 +1493,7 @@
     </w:p>
     <w:p>
       <w:pPr>
-        <w:pStyle w:val="ListParagraph"/>
+        <w:pStyle w:val="Listenabsatz"/>
         <w:numPr>
           <w:ilvl w:val="0"/>
           <w:numId w:val="11"/>
@@ -860,7 +1511,7 @@
     </w:p>
     <w:p>
       <w:pPr>
-        <w:pStyle w:val="ListParagraph"/>
+        <w:pStyle w:val="Listenabsatz"/>
         <w:numPr>
           <w:ilvl w:val="0"/>
           <w:numId w:val="11"/>
@@ -878,7 +1529,7 @@
     </w:p>
     <w:p>
       <w:pPr>
-        <w:pStyle w:val="ListParagraph"/>
+        <w:pStyle w:val="Listenabsatz"/>
         <w:numPr>
           <w:ilvl w:val="0"/>
           <w:numId w:val="11"/>
@@ -939,7 +1590,7 @@
 <w:ftr xmlns:wpc="http://schemas.microsoft.com/office/word/2010/wordprocessingCanvas" xmlns:cx="http://schemas.microsoft.com/office/drawing/2014/chartex" xmlns:cx1="http://schemas.microsoft.com/office/drawing/2015/9/8/chartex" xmlns:cx2="http://schemas.microsoft.com/office/drawing/2015/10/21/chartex" xmlns:cx3="http://schemas.microsoft.com/office/drawing/2016/5/9/chartex" xmlns:cx4="http://schemas.microsoft.com/office/drawing/2016/5/10/chartex" xmlns:cx5="http://schemas.microsoft.com/office/drawing/2016/5/11/chartex" xmlns:cx6="http://schemas.microsoft.com/office/drawing/2016/5/12/chartex" xmlns:cx7="http://schemas.microsoft.com/office/drawing/2016/5/13/chartex" xmlns:cx8="http://schemas.microsoft.com/office/drawing/2016/5/14/chartex" xmlns:mc="http://schemas.openxmlformats.org/markup-compatibility/2006" xmlns:aink="http://schemas.microsoft.com/office/drawing/2016/ink" xmlns:am3d="http://schemas.microsoft.com/office/drawing/2017/model3d" xmlns:o="urn:schemas-microsoft-com:office:office" xmlns:oel="http://schemas.microsoft.com/office/2019/extlst" xmlns:r="http://schemas.openxmlformats.org/officeDocument/2006/relationships" xmlns:m="http://schemas.openxmlformats.org/officeDocument/2006/math" xmlns:v="urn:schemas-microsoft-com:vml" xmlns:wp14="http://schemas.microsoft.com/office/word/2010/wordprocessingDrawing" xmlns:wp="http://schemas.openxmlformats.org/drawingml/2006/wordprocessingDrawing" xmlns:w10="urn:schemas-microsoft-com:office:word" xmlns:w="http://schemas.openxmlformats.org/wordprocessingml/2006/main" xmlns:w14="http://schemas.microsoft.com/office/word/2010/wordml" xmlns:w15="http://schemas.microsoft.com/office/word/2012/wordml" xmlns:w16cex="http://schemas.microsoft.com/office/word/2018/wordml/cex" xmlns:w16cid="http://schemas.microsoft.com/office/word/2016/wordml/cid" xmlns:w16="http://schemas.microsoft.com/office/word/2018/wordml" xmlns:w16sdtdh="http://schemas.microsoft.com/office/word/2020/wordml/sdtdatahash" xmlns:w16se="http://schemas.microsoft.com/office/word/2015/wordml/symex" xmlns:wpg="http://schemas.microsoft.com/office/word/2010/wordprocessingGroup" xmlns:wpi="http://schemas.microsoft.com/office/word/2010/wordprocessingInk" xmlns:wne="http://schemas.microsoft.com/office/word/2006/wordml" xmlns:wps="http://schemas.microsoft.com/office/word/2010/wordprocessingShape" mc:Ignorable="w14 w15 w16se w16cid w16 w16cex w16sdtdh wp14">
   <w:p>
     <w:pPr>
-      <w:pStyle w:val="BodyText"/>
+      <w:pStyle w:val="Textkrper"/>
       <w:spacing w:line="14" w:lineRule="auto"/>
     </w:pPr>
     <w:r>
@@ -1006,7 +1657,7 @@
                       <w:txbxContent>
                         <w:p>
                           <w:pPr>
-                            <w:pStyle w:val="BodyText"/>
+                            <w:pStyle w:val="Textkrper"/>
                             <w:spacing w:before="17"/>
                             <w:ind w:left="60"/>
                           </w:pPr>
@@ -1057,7 +1708,7 @@
                 <w:txbxContent>
                   <w:p>
                     <w:pPr>
-                      <w:pStyle w:val="BodyText"/>
+                      <w:pStyle w:val="Textkrper"/>
                       <w:spacing w:before="17"/>
                       <w:ind w:left="60"/>
                     </w:pPr>
@@ -2830,16 +3481,16 @@
     <w:lsdException w:name="Unresolved Mention" w:semiHidden="1" w:unhideWhenUsed="1"/>
     <w:lsdException w:name="Smart Link" w:semiHidden="1" w:unhideWhenUsed="1"/>
   </w:latentStyles>
-  <w:style w:type="paragraph" w:default="1" w:styleId="Normal">
+  <w:style w:type="paragraph" w:default="1" w:styleId="Standard">
     <w:name w:val="Normal"/>
     <w:qFormat/>
     <w:rPr>
       <w:rFonts w:ascii="Times New Roman" w:eastAsia="Times New Roman" w:hAnsi="Times New Roman" w:cs="Times New Roman"/>
     </w:rPr>
   </w:style>
-  <w:style w:type="paragraph" w:styleId="Heading1">
+  <w:style w:type="paragraph" w:styleId="berschrift1">
     <w:name w:val="heading 1"/>
-    <w:basedOn w:val="Normal"/>
+    <w:basedOn w:val="Standard"/>
     <w:uiPriority w:val="9"/>
     <w:qFormat/>
     <w:pPr>
@@ -2853,13 +3504,13 @@
       <w:szCs w:val="26"/>
     </w:rPr>
   </w:style>
-  <w:style w:type="character" w:default="1" w:styleId="DefaultParagraphFont">
+  <w:style w:type="character" w:default="1" w:styleId="Absatz-Standardschriftart">
     <w:name w:val="Default Paragraph Font"/>
     <w:uiPriority w:val="1"/>
     <w:semiHidden/>
     <w:unhideWhenUsed/>
   </w:style>
-  <w:style w:type="table" w:default="1" w:styleId="TableNormal">
+  <w:style w:type="table" w:default="1" w:styleId="NormaleTabelle">
     <w:name w:val="Normal Table"/>
     <w:uiPriority w:val="99"/>
     <w:semiHidden/>
@@ -2874,7 +3525,7 @@
       </w:tblCellMar>
     </w:tblPr>
   </w:style>
-  <w:style w:type="numbering" w:default="1" w:styleId="NoList">
+  <w:style w:type="numbering" w:default="1" w:styleId="KeineListe">
     <w:name w:val="No List"/>
     <w:uiPriority w:val="99"/>
     <w:semiHidden/>
@@ -2896,9 +3547,9 @@
       </w:tblCellMar>
     </w:tblPr>
   </w:style>
-  <w:style w:type="paragraph" w:styleId="BodyText">
+  <w:style w:type="paragraph" w:styleId="Textkrper">
     <w:name w:val="Body Text"/>
-    <w:basedOn w:val="Normal"/>
+    <w:basedOn w:val="Standard"/>
     <w:uiPriority w:val="1"/>
     <w:qFormat/>
     <w:rPr>
@@ -2906,9 +3557,9 @@
       <w:szCs w:val="20"/>
     </w:rPr>
   </w:style>
-  <w:style w:type="paragraph" w:styleId="Title">
+  <w:style w:type="paragraph" w:styleId="Titel">
     <w:name w:val="Title"/>
-    <w:basedOn w:val="Normal"/>
+    <w:basedOn w:val="Standard"/>
     <w:uiPriority w:val="10"/>
     <w:qFormat/>
     <w:pPr>
@@ -2921,9 +3572,9 @@
       <w:szCs w:val="48"/>
     </w:rPr>
   </w:style>
-  <w:style w:type="paragraph" w:styleId="ListParagraph">
+  <w:style w:type="paragraph" w:styleId="Listenabsatz">
     <w:name w:val="List Paragraph"/>
-    <w:basedOn w:val="Normal"/>
+    <w:basedOn w:val="Standard"/>
     <w:uiPriority w:val="34"/>
     <w:qFormat/>
     <w:pPr>
@@ -2933,7 +3584,7 @@
   </w:style>
   <w:style w:type="paragraph" w:customStyle="1" w:styleId="TableParagraph">
     <w:name w:val="Table Paragraph"/>
-    <w:basedOn w:val="Normal"/>
+    <w:basedOn w:val="Standard"/>
     <w:uiPriority w:val="1"/>
     <w:qFormat/>
     <w:pPr>
@@ -2942,7 +3593,7 @@
   </w:style>
   <w:style w:type="character" w:styleId="Hyperlink">
     <w:name w:val="Hyperlink"/>
-    <w:basedOn w:val="DefaultParagraphFont"/>
+    <w:basedOn w:val="Absatz-Standardschriftart"/>
     <w:uiPriority w:val="99"/>
     <w:unhideWhenUsed/>
     <w:rsid w:val="00EE69BC"/>
@@ -2951,9 +3602,9 @@
       <w:u w:val="single"/>
     </w:rPr>
   </w:style>
-  <w:style w:type="character" w:styleId="UnresolvedMention">
+  <w:style w:type="character" w:styleId="NichtaufgelsteErwhnung">
     <w:name w:val="Unresolved Mention"/>
-    <w:basedOn w:val="DefaultParagraphFont"/>
+    <w:basedOn w:val="Absatz-Standardschriftart"/>
     <w:uiPriority w:val="99"/>
     <w:semiHidden/>
     <w:unhideWhenUsed/>
@@ -2963,9 +3614,9 @@
       <w:shd w:val="clear" w:color="auto" w:fill="E1DFDD"/>
     </w:rPr>
   </w:style>
-  <w:style w:type="paragraph" w:styleId="NormalWeb">
+  <w:style w:type="paragraph" w:styleId="StandardWeb">
     <w:name w:val="Normal (Web)"/>
-    <w:basedOn w:val="Normal"/>
+    <w:basedOn w:val="Standard"/>
     <w:uiPriority w:val="99"/>
     <w:semiHidden/>
     <w:unhideWhenUsed/>

</xml_diff>

<commit_message>
Added Student ID and email
</commit_message>
<xml_diff>
--- a/documentation/report.docx
+++ b/documentation/report.docx
@@ -107,7 +107,7 @@
         <w:rPr>
           <w:lang w:val="it-IT"/>
         </w:rPr>
-        <w:t xml:space="preserve">19080 ; Alice Frezza, </w:t>
+        <w:t xml:space="preserve">19080; Alice Frezza, </w:t>
       </w:r>
       <w:r>
         <w:rPr>
@@ -131,13 +131,7 @@
         <w:rPr>
           <w:lang w:val="it-IT"/>
         </w:rPr>
-        <w:t xml:space="preserve"> </w:t>
-      </w:r>
-      <w:r>
-        <w:rPr>
-          <w:lang w:val="it-IT"/>
-        </w:rPr>
-        <w:t>XXXXX</w:t>
+        <w:t>19625;</w:t>
       </w:r>
     </w:p>
     <w:p>
@@ -165,7 +159,38 @@
           <w:rFonts w:ascii="Courier New"/>
           <w:lang w:val="it-IT"/>
         </w:rPr>
-        <w:t xml:space="preserve">, </w:t>
+        <w:t>,</w:t>
+      </w:r>
+      <w:r>
+        <w:rPr>
+          <w:rFonts w:ascii="Courier New"/>
+          <w:lang w:val="it-IT"/>
+        </w:rPr>
+        <w:t xml:space="preserve"> </w:t>
+      </w:r>
+      <w:hyperlink r:id="rId8" w:history="1">
+        <w:r>
+          <w:rPr>
+            <w:rStyle w:val="Hyperlink"/>
+            <w:rFonts w:ascii="Courier New"/>
+            <w:lang w:val="it-IT"/>
+          </w:rPr>
+          <w:t>alfrezza@unibz.it</w:t>
+        </w:r>
+      </w:hyperlink>
+      <w:r>
+        <w:rPr>
+          <w:rFonts w:ascii="Courier New"/>
+          <w:lang w:val="it-IT"/>
+        </w:rPr>
+        <w:t>, mvontroyer@</w:t>
+      </w:r>
+      <w:r>
+        <w:rPr>
+          <w:rFonts w:ascii="Courier New"/>
+          <w:lang w:val="it-IT"/>
+        </w:rPr>
+        <w:t>unibz.it</w:t>
       </w:r>
     </w:p>
     <w:p>
@@ -651,7 +676,7 @@
                     </pic:cNvPicPr>
                   </pic:nvPicPr>
                   <pic:blipFill>
-                    <a:blip r:embed="rId8">
+                    <a:blip r:embed="rId9">
                       <a:extLst>
                         <a:ext uri="{28A0092B-C50C-407E-A947-70E740481C1C}">
                           <a14:useLocalDpi xmlns:a14="http://schemas.microsoft.com/office/drawing/2010/main" val="0"/>
@@ -728,19 +753,7 @@
         <w:rPr>
           <w:lang w:val="it-IT"/>
         </w:rPr>
-        <w:t xml:space="preserve">Per </w:t>
-      </w:r>
-      <w:r>
-        <w:rPr>
-          <w:lang w:val="it-IT"/>
-        </w:rPr>
-        <w:t>rendere</w:t>
-      </w:r>
-      <w:r>
-        <w:rPr>
-          <w:lang w:val="it-IT"/>
-        </w:rPr>
-        <w:t xml:space="preserve"> possibile un’interazione tra server e chat client, </w:t>
+        <w:t xml:space="preserve">Per rendere possibile un’interazione tra server e chat client, </w:t>
       </w:r>
       <w:r>
         <w:rPr>
@@ -764,19 +777,7 @@
         <w:rPr>
           <w:lang w:val="it-IT"/>
         </w:rPr>
-        <w:t xml:space="preserve"> prima che il client si connetti. Il port sul quale il server ascolta è </w:t>
-      </w:r>
-      <w:r>
-        <w:rPr>
-          <w:lang w:val="it-IT"/>
-        </w:rPr>
-        <w:t>impostato in modo statico</w:t>
-      </w:r>
-      <w:r>
-        <w:rPr>
-          <w:lang w:val="it-IT"/>
-        </w:rPr>
-        <w:t xml:space="preserve"> col valore 7896. </w:t>
+        <w:t xml:space="preserve"> prima che il client si connetti. Il port sul quale il server ascolta è impostato in modo statico col valore 7896. </w:t>
       </w:r>
       <w:r>
         <w:rPr>
@@ -1114,19 +1115,7 @@
         <w:rPr>
           <w:lang w:val="it-IT"/>
         </w:rPr>
-        <w:t xml:space="preserve">. </w:t>
-      </w:r>
-      <w:r>
-        <w:rPr>
-          <w:lang w:val="it-IT"/>
-        </w:rPr>
-        <w:t>In seguito,</w:t>
-      </w:r>
-      <w:r>
-        <w:rPr>
-          <w:lang w:val="it-IT"/>
-        </w:rPr>
-        <w:t xml:space="preserve"> il server </w:t>
+        <w:t xml:space="preserve">. In seguito, il server </w:t>
       </w:r>
       <w:r>
         <w:rPr>
@@ -1150,19 +1139,7 @@
         <w:rPr>
           <w:lang w:val="it-IT"/>
         </w:rPr>
-        <w:t xml:space="preserve">che un nuovo cliente si è connesso </w:t>
-      </w:r>
-      <w:r>
-        <w:rPr>
-          <w:lang w:val="it-IT"/>
-        </w:rPr>
-        <w:t>alla chat</w:t>
-      </w:r>
-      <w:r>
-        <w:rPr>
-          <w:lang w:val="it-IT"/>
-        </w:rPr>
-        <w:t xml:space="preserve">. Una limitazione dell’applicazione è che la scelta di nickname è completamente libera. Perciò non è garantito che i clienti siano identificabili dal loro nickname. </w:t>
+        <w:t xml:space="preserve">che un nuovo cliente si è connesso alla chat. Una limitazione dell’applicazione è che la scelta di nickname è completamente libera. Perciò non è garantito che i clienti siano identificabili dal loro nickname. </w:t>
       </w:r>
       <w:r>
         <w:rPr>
@@ -1558,7 +1535,7 @@
       </w:pPr>
     </w:p>
     <w:sectPr>
-      <w:footerReference w:type="default" r:id="rId9"/>
+      <w:footerReference w:type="default" r:id="rId10"/>
       <w:pgSz w:w="12240" w:h="15840"/>
       <w:pgMar w:top="1500" w:right="820" w:bottom="880" w:left="860" w:header="0" w:footer="687" w:gutter="0"/>
       <w:cols w:space="720"/>

</xml_diff>